<commit_message>
Update 2-3. 백업 및 복구 정책서 Ver.1.2.docx
컴퓨팅서비스 -> 지원서비스로 수정
</commit_message>
<xml_diff>
--- a/999. 원본 자료 현행화/현행화 작업完/2-3. 백업 및 복구 정책서 Ver.1.2.docx
+++ b/999. 원본 자료 현행화/현행화 작업完/2-3. 백업 및 복구 정책서 Ver.1.2.docx
@@ -98,7 +98,43 @@
                 <w:w w:val="95"/>
                 <w:sz w:val="20"/>
               </w:rPr>
-              <w:t>클라우드컴퓨팅서비스를</w:t>
+              <w:t>클라우드</w:t>
+            </w:r>
+            <w:r>
+              <w:rPr>
+                <w:rFonts w:ascii="KoPub바탕체 Bold" w:eastAsia="KoPub바탕체 Bold" w:hAnsi="KoPub바탕체 Bold" w:cs="바탕" w:hint="eastAsia"/>
+                <w:b/>
+                <w:noProof/>
+                <w:color w:val="000000"/>
+                <w:spacing w:val="-1"/>
+                <w:w w:val="95"/>
+                <w:sz w:val="20"/>
+              </w:rPr>
+              <w:t xml:space="preserve"> </w:t>
+            </w:r>
+            <w:r>
+              <w:rPr>
+                <w:rFonts w:ascii="KoPub바탕체 Bold" w:eastAsia="KoPub바탕체 Bold" w:hAnsi="KoPub바탕체 Bold" w:cs="바탕" w:hint="eastAsia"/>
+                <w:b/>
+                <w:noProof/>
+                <w:color w:val="000000"/>
+                <w:spacing w:val="-1"/>
+                <w:w w:val="95"/>
+                <w:sz w:val="20"/>
+              </w:rPr>
+              <w:t>지원</w:t>
+            </w:r>
+            <w:r>
+              <w:rPr>
+                <w:rFonts w:ascii="KoPub바탕체 Bold" w:eastAsia="KoPub바탕체 Bold" w:hAnsi="KoPub바탕체 Bold" w:cs="바탕"/>
+                <w:b/>
+                <w:noProof/>
+                <w:color w:val="000000"/>
+                <w:spacing w:val="-1"/>
+                <w:w w:val="95"/>
+                <w:sz w:val="20"/>
+              </w:rPr>
+              <w:t>서비스를</w:t>
             </w:r>
           </w:p>
           <w:p>
@@ -1844,17 +1880,17 @@
               <w:spacing w:before="120" w:after="10"/>
               <w:jc w:val="center"/>
               <w:rPr>
+                <w:rFonts w:ascii="KoPub돋움체 Light" w:eastAsia="KoPub돋움체 Light" w:hAnsi="KoPub돋움체 Light"/>
+                <w:sz w:val="20"/>
+                <w:szCs w:val="20"/>
+              </w:rPr>
+            </w:pPr>
+            <w:r>
+              <w:rPr>
                 <w:rFonts w:ascii="KoPub돋움체 Light" w:eastAsia="KoPub돋움체 Light" w:hAnsi="KoPub돋움체 Light" w:hint="eastAsia"/>
                 <w:sz w:val="20"/>
                 <w:szCs w:val="20"/>
               </w:rPr>
-            </w:pPr>
-            <w:r>
-              <w:rPr>
-                <w:rFonts w:ascii="KoPub돋움체 Light" w:eastAsia="KoPub돋움체 Light" w:hAnsi="KoPub돋움체 Light" w:hint="eastAsia"/>
-                <w:sz w:val="20"/>
-                <w:szCs w:val="20"/>
-              </w:rPr>
               <w:t>담당자를 비롯한 내용 현행화</w:t>
             </w:r>
           </w:p>
@@ -1869,7 +1905,7 @@
               <w:spacing w:before="120" w:after="10"/>
               <w:jc w:val="center"/>
               <w:rPr>
-                <w:rFonts w:ascii="KoPub돋움체 Light" w:eastAsia="KoPub돋움체 Light" w:hAnsi="KoPub돋움체 Light" w:hint="eastAsia"/>
+                <w:rFonts w:ascii="KoPub돋움체 Light" w:eastAsia="KoPub돋움체 Light" w:hAnsi="KoPub돋움체 Light"/>
                 <w:sz w:val="20"/>
                 <w:szCs w:val="20"/>
               </w:rPr>
@@ -17969,6 +18005,7 @@
     <w:lsdException w:name="HTML Sample" w:semiHidden="1" w:unhideWhenUsed="1"/>
     <w:lsdException w:name="HTML Typewriter" w:semiHidden="1" w:unhideWhenUsed="1"/>
     <w:lsdException w:name="HTML Variable" w:semiHidden="1" w:unhideWhenUsed="1"/>
+    <w:lsdException w:name="Normal Table" w:semiHidden="1" w:unhideWhenUsed="1"/>
     <w:lsdException w:name="annotation subject" w:semiHidden="1" w:unhideWhenUsed="1"/>
     <w:lsdException w:name="No List" w:semiHidden="1" w:unhideWhenUsed="1"/>
     <w:lsdException w:name="Outline List 1" w:semiHidden="1" w:unhideWhenUsed="1"/>
@@ -18011,8 +18048,11 @@
     <w:lsdException w:name="Table Contemporary" w:semiHidden="1" w:unhideWhenUsed="1"/>
     <w:lsdException w:name="Table Elegant" w:semiHidden="1" w:unhideWhenUsed="1"/>
     <w:lsdException w:name="Table Professional" w:semiHidden="1" w:unhideWhenUsed="1"/>
+    <w:lsdException w:name="Table Subtle 1" w:semiHidden="1" w:unhideWhenUsed="1"/>
     <w:lsdException w:name="Table Subtle 2" w:semiHidden="1" w:unhideWhenUsed="1"/>
     <w:lsdException w:name="Table Web 1" w:semiHidden="1" w:unhideWhenUsed="1"/>
+    <w:lsdException w:name="Table Web 2" w:semiHidden="1" w:unhideWhenUsed="1"/>
+    <w:lsdException w:name="Table Web 3" w:semiHidden="1" w:unhideWhenUsed="1"/>
     <w:lsdException w:name="Balloon Text" w:semiHidden="1" w:unhideWhenUsed="1"/>
     <w:lsdException w:name="Table Grid" w:uiPriority="39"/>
     <w:lsdException w:name="Table Theme" w:semiHidden="1" w:unhideWhenUsed="1"/>

</xml_diff>